<commit_message>
finished api skeleton and some working methods
</commit_message>
<xml_diff>
--- a/Techinical Specification.docx
+++ b/Techinical Specification.docx
@@ -2596,6 +2596,21 @@
           <w:szCs w:val="40"/>
           <w:lang w:val="en-US"/>
         </w:rPr>
+        <w:t>users</w:t>
+      </w:r>
+      <w:r>
+        <w:rPr>
+          <w:sz w:val="40"/>
+          <w:szCs w:val="40"/>
+        </w:rPr>
+        <w:t>/</w:t>
+      </w:r>
+      <w:r>
+        <w:rPr>
+          <w:sz w:val="40"/>
+          <w:szCs w:val="40"/>
+          <w:lang w:val="en-US"/>
+        </w:rPr>
         <w:t>get</w:t>
       </w:r>
       <w:r>
@@ -2765,6 +2780,21 @@
           <w:szCs w:val="40"/>
           <w:lang w:val="en-US"/>
         </w:rPr>
+        <w:t>users</w:t>
+      </w:r>
+      <w:r>
+        <w:rPr>
+          <w:sz w:val="40"/>
+          <w:szCs w:val="40"/>
+        </w:rPr>
+        <w:t>/</w:t>
+      </w:r>
+      <w:r>
+        <w:rPr>
+          <w:sz w:val="40"/>
+          <w:szCs w:val="40"/>
+          <w:lang w:val="en-US"/>
+        </w:rPr>
         <w:t>get</w:t>
       </w:r>
       <w:r>
@@ -2881,12 +2911,14 @@
         <w:rPr>
           <w:sz w:val="40"/>
           <w:szCs w:val="40"/>
-        </w:rPr>
-      </w:pPr>
-      <w:r>
-        <w:rPr>
-          <w:sz w:val="40"/>
-          <w:szCs w:val="40"/>
+          <w:lang w:val="en-US"/>
+        </w:rPr>
+      </w:pPr>
+      <w:r>
+        <w:rPr>
+          <w:sz w:val="40"/>
+          <w:szCs w:val="40"/>
+          <w:lang w:val="en-US"/>
         </w:rPr>
         <w:t>/</w:t>
       </w:r>
@@ -2904,6 +2936,7 @@
         <w:rPr>
           <w:sz w:val="40"/>
           <w:szCs w:val="40"/>
+          <w:lang w:val="en-US"/>
         </w:rPr>
         <w:t>/</w:t>
       </w:r>
@@ -2913,12 +2946,30 @@
           <w:szCs w:val="40"/>
           <w:lang w:val="en-US"/>
         </w:rPr>
+        <w:t>users</w:t>
+      </w:r>
+      <w:r>
+        <w:rPr>
+          <w:sz w:val="40"/>
+          <w:szCs w:val="40"/>
+          <w:lang w:val="en-US"/>
+        </w:rPr>
+        <w:t>/</w:t>
+      </w:r>
+      <w:proofErr w:type="spellStart"/>
+      <w:r>
+        <w:rPr>
+          <w:sz w:val="40"/>
+          <w:szCs w:val="40"/>
+          <w:lang w:val="en-US"/>
+        </w:rPr>
         <w:t>add</w:t>
       </w:r>
       <w:r>
         <w:rPr>
           <w:sz w:val="40"/>
           <w:szCs w:val="40"/>
+          <w:lang w:val="en-US"/>
         </w:rPr>
         <w:t>_</w:t>
       </w:r>
@@ -2930,10 +2981,12 @@
         </w:rPr>
         <w:t>business</w:t>
       </w:r>
-      <w:r>
-        <w:rPr>
-          <w:sz w:val="40"/>
-          <w:szCs w:val="40"/>
+      <w:proofErr w:type="spellEnd"/>
+      <w:r>
+        <w:rPr>
+          <w:sz w:val="40"/>
+          <w:szCs w:val="40"/>
+          <w:lang w:val="en-US"/>
         </w:rPr>
         <w:t xml:space="preserve"> – </w:t>
       </w:r>
@@ -2942,21 +2995,28 @@
           <w:sz w:val="40"/>
           <w:szCs w:val="40"/>
         </w:rPr>
-        <w:t xml:space="preserve">добавить </w:t>
-      </w:r>
-      <w:proofErr w:type="spellStart"/>
-      <w:r>
-        <w:rPr>
-          <w:sz w:val="40"/>
-          <w:szCs w:val="40"/>
-        </w:rPr>
-        <w:t>бизнесс</w:t>
-      </w:r>
-      <w:proofErr w:type="spellEnd"/>
-      <w:r>
-        <w:rPr>
-          <w:sz w:val="40"/>
-          <w:szCs w:val="40"/>
+        <w:t>добавить</w:t>
+      </w:r>
+      <w:r>
+        <w:rPr>
+          <w:sz w:val="40"/>
+          <w:szCs w:val="40"/>
+          <w:lang w:val="en-US"/>
+        </w:rPr>
+        <w:t xml:space="preserve"> </w:t>
+      </w:r>
+      <w:r>
+        <w:rPr>
+          <w:sz w:val="40"/>
+          <w:szCs w:val="40"/>
+        </w:rPr>
+        <w:t>бизнес</w:t>
+      </w:r>
+      <w:r>
+        <w:rPr>
+          <w:sz w:val="40"/>
+          <w:szCs w:val="40"/>
+          <w:lang w:val="en-US"/>
         </w:rPr>
         <w:t xml:space="preserve"> (</w:t>
       </w:r>
@@ -3011,6 +3071,21 @@
           <w:szCs w:val="40"/>
           <w:lang w:val="en-US"/>
         </w:rPr>
+        <w:t>users</w:t>
+      </w:r>
+      <w:r>
+        <w:rPr>
+          <w:sz w:val="40"/>
+          <w:szCs w:val="40"/>
+        </w:rPr>
+        <w:t>/</w:t>
+      </w:r>
+      <w:r>
+        <w:rPr>
+          <w:sz w:val="40"/>
+          <w:szCs w:val="40"/>
+          <w:lang w:val="en-US"/>
+        </w:rPr>
         <w:t>get</w:t>
       </w:r>
       <w:r>
@@ -3033,6 +3108,43 @@
           <w:sz w:val="40"/>
           <w:szCs w:val="40"/>
         </w:rPr>
+        <w:t>/&lt;</w:t>
+      </w:r>
+      <w:r>
+        <w:rPr>
+          <w:sz w:val="40"/>
+          <w:szCs w:val="40"/>
+          <w:lang w:val="en-US"/>
+        </w:rPr>
+        <w:t>id</w:t>
+      </w:r>
+      <w:r>
+        <w:rPr>
+          <w:sz w:val="40"/>
+          <w:szCs w:val="40"/>
+        </w:rPr>
+        <w:t>:</w:t>
+      </w:r>
+      <w:r>
+        <w:rPr>
+          <w:sz w:val="40"/>
+          <w:szCs w:val="40"/>
+          <w:lang w:val="en-US"/>
+        </w:rPr>
+        <w:t>int</w:t>
+      </w:r>
+      <w:r>
+        <w:rPr>
+          <w:sz w:val="40"/>
+          <w:szCs w:val="40"/>
+        </w:rPr>
+        <w:t>&gt;</w:t>
+      </w:r>
+      <w:r>
+        <w:rPr>
+          <w:sz w:val="40"/>
+          <w:szCs w:val="40"/>
+        </w:rPr>
         <w:t xml:space="preserve"> – </w:t>
       </w:r>
       <w:r>
@@ -3069,6 +3181,20 @@
           <w:szCs w:val="40"/>
         </w:rPr>
         <w:t>всех бизнесов</w:t>
+      </w:r>
+      <w:r>
+        <w:rPr>
+          <w:sz w:val="40"/>
+          <w:szCs w:val="40"/>
+        </w:rPr>
+        <w:t xml:space="preserve"> </w:t>
+      </w:r>
+      <w:r>
+        <w:rPr>
+          <w:sz w:val="40"/>
+          <w:szCs w:val="40"/>
+        </w:rPr>
+        <w:t>пользователя</w:t>
       </w:r>
       <w:r>
         <w:rPr>
@@ -3136,6 +3262,14 @@
           <w:szCs w:val="40"/>
           <w:lang w:val="en-US"/>
         </w:rPr>
+        <w:t>business/</w:t>
+      </w:r>
+      <w:r>
+        <w:rPr>
+          <w:sz w:val="40"/>
+          <w:szCs w:val="40"/>
+          <w:lang w:val="en-US"/>
+        </w:rPr>
         <w:t>add</w:t>
       </w:r>
       <w:r>
@@ -3244,12 +3378,14 @@
         <w:rPr>
           <w:sz w:val="40"/>
           <w:szCs w:val="40"/>
-        </w:rPr>
-      </w:pPr>
-      <w:r>
-        <w:rPr>
-          <w:sz w:val="40"/>
-          <w:szCs w:val="40"/>
+          <w:lang w:val="en-US"/>
+        </w:rPr>
+      </w:pPr>
+      <w:r>
+        <w:rPr>
+          <w:sz w:val="40"/>
+          <w:szCs w:val="40"/>
+          <w:lang w:val="en-US"/>
         </w:rPr>
         <w:t>/</w:t>
       </w:r>
@@ -3267,6 +3403,7 @@
         <w:rPr>
           <w:sz w:val="40"/>
           <w:szCs w:val="40"/>
+          <w:lang w:val="en-US"/>
         </w:rPr>
         <w:t>/</w:t>
       </w:r>
@@ -3276,12 +3413,22 @@
           <w:szCs w:val="40"/>
           <w:lang w:val="en-US"/>
         </w:rPr>
+        <w:t>business/</w:t>
+      </w:r>
+      <w:proofErr w:type="spellStart"/>
+      <w:r>
+        <w:rPr>
+          <w:sz w:val="40"/>
+          <w:szCs w:val="40"/>
+          <w:lang w:val="en-US"/>
+        </w:rPr>
         <w:t>delete</w:t>
       </w:r>
       <w:r>
         <w:rPr>
           <w:sz w:val="40"/>
           <w:szCs w:val="40"/>
+          <w:lang w:val="en-US"/>
         </w:rPr>
         <w:t>_</w:t>
       </w:r>
@@ -3293,13 +3440,16 @@
         </w:rPr>
         <w:t>manager</w:t>
       </w:r>
-      <w:r>
-        <w:rPr>
-          <w:sz w:val="40"/>
-          <w:szCs w:val="40"/>
+      <w:proofErr w:type="spellEnd"/>
+      <w:r>
+        <w:rPr>
+          <w:sz w:val="40"/>
+          <w:szCs w:val="40"/>
+          <w:lang w:val="en-US"/>
         </w:rPr>
         <w:t>/&lt;</w:t>
       </w:r>
+      <w:proofErr w:type="spellStart"/>
       <w:r>
         <w:rPr>
           <w:sz w:val="40"/>
@@ -3312,6 +3462,7 @@
         <w:rPr>
           <w:sz w:val="40"/>
           <w:szCs w:val="40"/>
+          <w:lang w:val="en-US"/>
         </w:rPr>
         <w:t>:</w:t>
       </w:r>
@@ -3323,10 +3474,12 @@
         </w:rPr>
         <w:t>int</w:t>
       </w:r>
-      <w:r>
-        <w:rPr>
-          <w:sz w:val="40"/>
-          <w:szCs w:val="40"/>
+      <w:proofErr w:type="spellEnd"/>
+      <w:r>
+        <w:rPr>
+          <w:sz w:val="40"/>
+          <w:szCs w:val="40"/>
+          <w:lang w:val="en-US"/>
         </w:rPr>
         <w:t xml:space="preserve">&gt; - </w:t>
       </w:r>
@@ -3341,6 +3494,7 @@
         <w:rPr>
           <w:sz w:val="40"/>
           <w:szCs w:val="40"/>
+          <w:lang w:val="en-US"/>
         </w:rPr>
         <w:t xml:space="preserve"> </w:t>
       </w:r>
@@ -3355,6 +3509,7 @@
         <w:rPr>
           <w:sz w:val="40"/>
           <w:szCs w:val="40"/>
+          <w:lang w:val="en-US"/>
         </w:rPr>
         <w:t xml:space="preserve"> </w:t>
       </w:r>
@@ -3363,12 +3518,28 @@
           <w:sz w:val="40"/>
           <w:szCs w:val="40"/>
         </w:rPr>
-        <w:t>из бизнеса</w:t>
-      </w:r>
-      <w:r>
-        <w:rPr>
-          <w:sz w:val="40"/>
-          <w:szCs w:val="40"/>
+        <w:t>из</w:t>
+      </w:r>
+      <w:r>
+        <w:rPr>
+          <w:sz w:val="40"/>
+          <w:szCs w:val="40"/>
+          <w:lang w:val="en-US"/>
+        </w:rPr>
+        <w:t xml:space="preserve"> </w:t>
+      </w:r>
+      <w:r>
+        <w:rPr>
+          <w:sz w:val="40"/>
+          <w:szCs w:val="40"/>
+        </w:rPr>
+        <w:t>бизнеса</w:t>
+      </w:r>
+      <w:r>
+        <w:rPr>
+          <w:sz w:val="40"/>
+          <w:szCs w:val="40"/>
+          <w:lang w:val="en-US"/>
         </w:rPr>
         <w:t xml:space="preserve"> (</w:t>
       </w:r>
@@ -3384,6 +3555,7 @@
         <w:rPr>
           <w:sz w:val="40"/>
           <w:szCs w:val="40"/>
+          <w:lang w:val="en-US"/>
         </w:rPr>
         <w:t>)</w:t>
       </w:r>
@@ -3430,6 +3602,21 @@
           <w:szCs w:val="40"/>
           <w:lang w:val="en-US"/>
         </w:rPr>
+        <w:t>business</w:t>
+      </w:r>
+      <w:r>
+        <w:rPr>
+          <w:sz w:val="40"/>
+          <w:szCs w:val="40"/>
+        </w:rPr>
+        <w:t>/</w:t>
+      </w:r>
+      <w:r>
+        <w:rPr>
+          <w:sz w:val="40"/>
+          <w:szCs w:val="40"/>
+          <w:lang w:val="en-US"/>
+        </w:rPr>
         <w:t>add</w:t>
       </w:r>
       <w:r>
@@ -3531,12 +3718,14 @@
         <w:rPr>
           <w:sz w:val="40"/>
           <w:szCs w:val="40"/>
-        </w:rPr>
-      </w:pPr>
-      <w:r>
-        <w:rPr>
-          <w:sz w:val="40"/>
-          <w:szCs w:val="40"/>
+          <w:lang w:val="en-US"/>
+        </w:rPr>
+      </w:pPr>
+      <w:r>
+        <w:rPr>
+          <w:sz w:val="40"/>
+          <w:szCs w:val="40"/>
+          <w:lang w:val="en-US"/>
         </w:rPr>
         <w:t>/</w:t>
       </w:r>
@@ -3554,6 +3743,7 @@
         <w:rPr>
           <w:sz w:val="40"/>
           <w:szCs w:val="40"/>
+          <w:lang w:val="en-US"/>
         </w:rPr>
         <w:t>/</w:t>
       </w:r>
@@ -3563,12 +3753,22 @@
           <w:szCs w:val="40"/>
           <w:lang w:val="en-US"/>
         </w:rPr>
+        <w:t>business/</w:t>
+      </w:r>
+      <w:proofErr w:type="spellStart"/>
+      <w:r>
+        <w:rPr>
+          <w:sz w:val="40"/>
+          <w:szCs w:val="40"/>
+          <w:lang w:val="en-US"/>
+        </w:rPr>
         <w:t>edit</w:t>
       </w:r>
       <w:r>
         <w:rPr>
           <w:sz w:val="40"/>
           <w:szCs w:val="40"/>
+          <w:lang w:val="en-US"/>
         </w:rPr>
         <w:t>_</w:t>
       </w:r>
@@ -3580,13 +3780,16 @@
         </w:rPr>
         <w:t>worker</w:t>
       </w:r>
-      <w:r>
-        <w:rPr>
-          <w:sz w:val="40"/>
-          <w:szCs w:val="40"/>
+      <w:proofErr w:type="spellEnd"/>
+      <w:r>
+        <w:rPr>
+          <w:sz w:val="40"/>
+          <w:szCs w:val="40"/>
+          <w:lang w:val="en-US"/>
         </w:rPr>
         <w:t>/&lt;</w:t>
       </w:r>
+      <w:proofErr w:type="spellStart"/>
       <w:r>
         <w:rPr>
           <w:sz w:val="40"/>
@@ -3599,6 +3802,7 @@
         <w:rPr>
           <w:sz w:val="40"/>
           <w:szCs w:val="40"/>
+          <w:lang w:val="en-US"/>
         </w:rPr>
         <w:t>:</w:t>
       </w:r>
@@ -3610,10 +3814,12 @@
         </w:rPr>
         <w:t>int</w:t>
       </w:r>
-      <w:r>
-        <w:rPr>
-          <w:sz w:val="40"/>
-          <w:szCs w:val="40"/>
+      <w:proofErr w:type="spellEnd"/>
+      <w:r>
+        <w:rPr>
+          <w:sz w:val="40"/>
+          <w:szCs w:val="40"/>
+          <w:lang w:val="en-US"/>
         </w:rPr>
         <w:t xml:space="preserve">&gt; - </w:t>
       </w:r>
@@ -3628,6 +3834,7 @@
         <w:rPr>
           <w:sz w:val="40"/>
           <w:szCs w:val="40"/>
+          <w:lang w:val="en-US"/>
         </w:rPr>
         <w:t xml:space="preserve"> </w:t>
       </w:r>
@@ -3636,7 +3843,15 @@
           <w:sz w:val="40"/>
           <w:szCs w:val="40"/>
         </w:rPr>
-        <w:t>сотрудника (</w:t>
+        <w:t>сотрудника</w:t>
+      </w:r>
+      <w:r>
+        <w:rPr>
+          <w:sz w:val="40"/>
+          <w:szCs w:val="40"/>
+          <w:lang w:val="en-US"/>
+        </w:rPr>
+        <w:t xml:space="preserve"> (</w:t>
       </w:r>
       <w:r>
         <w:rPr>
@@ -3650,6 +3865,7 @@
         <w:rPr>
           <w:sz w:val="40"/>
           <w:szCs w:val="40"/>
+          <w:lang w:val="en-US"/>
         </w:rPr>
         <w:t>)</w:t>
       </w:r>
@@ -3696,6 +3912,14 @@
           <w:szCs w:val="40"/>
           <w:lang w:val="en-US"/>
         </w:rPr>
+        <w:t>business/</w:t>
+      </w:r>
+      <w:r>
+        <w:rPr>
+          <w:sz w:val="40"/>
+          <w:szCs w:val="40"/>
+          <w:lang w:val="en-US"/>
+        </w:rPr>
         <w:t>delete</w:t>
       </w:r>
       <w:r>
@@ -3833,6 +4057,14 @@
         </w:rPr>
         <w:t>/</w:t>
       </w:r>
+      <w:r>
+        <w:rPr>
+          <w:sz w:val="40"/>
+          <w:szCs w:val="40"/>
+          <w:lang w:val="en-US"/>
+        </w:rPr>
+        <w:t>business/</w:t>
+      </w:r>
       <w:proofErr w:type="spellStart"/>
       <w:r>
         <w:rPr>
@@ -3939,6 +4171,14 @@
         </w:rPr>
         <w:t>/</w:t>
       </w:r>
+      <w:r>
+        <w:rPr>
+          <w:sz w:val="40"/>
+          <w:szCs w:val="40"/>
+          <w:lang w:val="en-US"/>
+        </w:rPr>
+        <w:t>business/</w:t>
+      </w:r>
       <w:proofErr w:type="spellStart"/>
       <w:r>
         <w:rPr>
@@ -4045,6 +4285,14 @@
         </w:rPr>
         <w:t>/</w:t>
       </w:r>
+      <w:r>
+        <w:rPr>
+          <w:sz w:val="40"/>
+          <w:szCs w:val="40"/>
+          <w:lang w:val="en-US"/>
+        </w:rPr>
+        <w:t>business/</w:t>
+      </w:r>
       <w:proofErr w:type="spellStart"/>
       <w:r>
         <w:rPr>
@@ -4159,6 +4407,14 @@
         </w:rPr>
         <w:t>/</w:t>
       </w:r>
+      <w:r>
+        <w:rPr>
+          <w:sz w:val="40"/>
+          <w:szCs w:val="40"/>
+          <w:lang w:val="en-US"/>
+        </w:rPr>
+        <w:t>business/</w:t>
+      </w:r>
       <w:proofErr w:type="spellStart"/>
       <w:r>
         <w:rPr>
@@ -4259,12 +4515,14 @@
         <w:rPr>
           <w:sz w:val="40"/>
           <w:szCs w:val="40"/>
-        </w:rPr>
-      </w:pPr>
-      <w:r>
-        <w:rPr>
-          <w:sz w:val="40"/>
-          <w:szCs w:val="40"/>
+          <w:lang w:val="en-US"/>
+        </w:rPr>
+      </w:pPr>
+      <w:r>
+        <w:rPr>
+          <w:sz w:val="40"/>
+          <w:szCs w:val="40"/>
+          <w:lang w:val="en-US"/>
         </w:rPr>
         <w:t>/</w:t>
       </w:r>
@@ -4282,6 +4540,7 @@
         <w:rPr>
           <w:sz w:val="40"/>
           <w:szCs w:val="40"/>
+          <w:lang w:val="en-US"/>
         </w:rPr>
         <w:t>/</w:t>
       </w:r>
@@ -4291,12 +4550,22 @@
           <w:szCs w:val="40"/>
           <w:lang w:val="en-US"/>
         </w:rPr>
+        <w:t>business/</w:t>
+      </w:r>
+      <w:proofErr w:type="spellStart"/>
+      <w:r>
+        <w:rPr>
+          <w:sz w:val="40"/>
+          <w:szCs w:val="40"/>
+          <w:lang w:val="en-US"/>
+        </w:rPr>
         <w:t>get</w:t>
       </w:r>
       <w:r>
         <w:rPr>
           <w:sz w:val="40"/>
           <w:szCs w:val="40"/>
+          <w:lang w:val="en-US"/>
         </w:rPr>
         <w:t>_</w:t>
       </w:r>
@@ -4308,13 +4577,16 @@
         </w:rPr>
         <w:t>product</w:t>
       </w:r>
-      <w:r>
-        <w:rPr>
-          <w:sz w:val="40"/>
-          <w:szCs w:val="40"/>
+      <w:proofErr w:type="spellEnd"/>
+      <w:r>
+        <w:rPr>
+          <w:sz w:val="40"/>
+          <w:szCs w:val="40"/>
+          <w:lang w:val="en-US"/>
         </w:rPr>
         <w:t>/&lt;</w:t>
       </w:r>
+      <w:proofErr w:type="spellStart"/>
       <w:r>
         <w:rPr>
           <w:sz w:val="40"/>
@@ -4327,6 +4599,7 @@
         <w:rPr>
           <w:sz w:val="40"/>
           <w:szCs w:val="40"/>
+          <w:lang w:val="en-US"/>
         </w:rPr>
         <w:t>:</w:t>
       </w:r>
@@ -4338,10 +4611,12 @@
         </w:rPr>
         <w:t>int</w:t>
       </w:r>
-      <w:r>
-        <w:rPr>
-          <w:sz w:val="40"/>
-          <w:szCs w:val="40"/>
+      <w:proofErr w:type="spellEnd"/>
+      <w:r>
+        <w:rPr>
+          <w:sz w:val="40"/>
+          <w:szCs w:val="40"/>
+          <w:lang w:val="en-US"/>
         </w:rPr>
         <w:t xml:space="preserve">&gt; - </w:t>
       </w:r>
@@ -4356,6 +4631,7 @@
         <w:rPr>
           <w:sz w:val="40"/>
           <w:szCs w:val="40"/>
+          <w:lang w:val="en-US"/>
         </w:rPr>
         <w:t xml:space="preserve"> </w:t>
       </w:r>
@@ -4364,12 +4640,28 @@
           <w:sz w:val="40"/>
           <w:szCs w:val="40"/>
         </w:rPr>
-        <w:t>конкретную закупку</w:t>
-      </w:r>
-      <w:r>
-        <w:rPr>
-          <w:sz w:val="40"/>
-          <w:szCs w:val="40"/>
+        <w:t>конкретную</w:t>
+      </w:r>
+      <w:r>
+        <w:rPr>
+          <w:sz w:val="40"/>
+          <w:szCs w:val="40"/>
+          <w:lang w:val="en-US"/>
+        </w:rPr>
+        <w:t xml:space="preserve"> </w:t>
+      </w:r>
+      <w:r>
+        <w:rPr>
+          <w:sz w:val="40"/>
+          <w:szCs w:val="40"/>
+        </w:rPr>
+        <w:t>закупку</w:t>
+      </w:r>
+      <w:r>
+        <w:rPr>
+          <w:sz w:val="40"/>
+          <w:szCs w:val="40"/>
+          <w:lang w:val="en-US"/>
         </w:rPr>
         <w:t xml:space="preserve"> (</w:t>
       </w:r>
@@ -4385,6 +4677,7 @@
         <w:rPr>
           <w:sz w:val="40"/>
           <w:szCs w:val="40"/>
+          <w:lang w:val="en-US"/>
         </w:rPr>
         <w:t>)</w:t>
       </w:r>
@@ -4431,6 +4724,21 @@
           <w:szCs w:val="40"/>
           <w:lang w:val="en-US"/>
         </w:rPr>
+        <w:t>business</w:t>
+      </w:r>
+      <w:r>
+        <w:rPr>
+          <w:sz w:val="40"/>
+          <w:szCs w:val="40"/>
+        </w:rPr>
+        <w:t>/</w:t>
+      </w:r>
+      <w:r>
+        <w:rPr>
+          <w:sz w:val="40"/>
+          <w:szCs w:val="40"/>
+          <w:lang w:val="en-US"/>
+        </w:rPr>
         <w:t>get</w:t>
       </w:r>
       <w:r>
@@ -4585,6 +4893,14 @@
           <w:szCs w:val="40"/>
           <w:lang w:val="en-US"/>
         </w:rPr>
+        <w:t>business/</w:t>
+      </w:r>
+      <w:r>
+        <w:rPr>
+          <w:sz w:val="40"/>
+          <w:szCs w:val="40"/>
+          <w:lang w:val="en-US"/>
+        </w:rPr>
         <w:t>get</w:t>
       </w:r>
       <w:r>
@@ -4686,12 +5002,14 @@
         <w:rPr>
           <w:sz w:val="40"/>
           <w:szCs w:val="40"/>
-        </w:rPr>
-      </w:pPr>
-      <w:r>
-        <w:rPr>
-          <w:sz w:val="40"/>
-          <w:szCs w:val="40"/>
+          <w:lang w:val="en-US"/>
+        </w:rPr>
+      </w:pPr>
+      <w:r>
+        <w:rPr>
+          <w:sz w:val="40"/>
+          <w:szCs w:val="40"/>
+          <w:lang w:val="en-US"/>
         </w:rPr>
         <w:t>/</w:t>
       </w:r>
@@ -4709,6 +5027,7 @@
         <w:rPr>
           <w:sz w:val="40"/>
           <w:szCs w:val="40"/>
+          <w:lang w:val="en-US"/>
         </w:rPr>
         <w:t>/</w:t>
       </w:r>
@@ -4718,12 +5037,22 @@
           <w:szCs w:val="40"/>
           <w:lang w:val="en-US"/>
         </w:rPr>
+        <w:t>business/</w:t>
+      </w:r>
+      <w:proofErr w:type="spellStart"/>
+      <w:r>
+        <w:rPr>
+          <w:sz w:val="40"/>
+          <w:szCs w:val="40"/>
+          <w:lang w:val="en-US"/>
+        </w:rPr>
         <w:t>get</w:t>
       </w:r>
       <w:r>
         <w:rPr>
           <w:sz w:val="40"/>
           <w:szCs w:val="40"/>
+          <w:lang w:val="en-US"/>
         </w:rPr>
         <w:t>_</w:t>
       </w:r>
@@ -4735,13 +5064,16 @@
         </w:rPr>
         <w:t>workers</w:t>
       </w:r>
-      <w:r>
-        <w:rPr>
-          <w:sz w:val="40"/>
-          <w:szCs w:val="40"/>
+      <w:proofErr w:type="spellEnd"/>
+      <w:r>
+        <w:rPr>
+          <w:sz w:val="40"/>
+          <w:szCs w:val="40"/>
+          <w:lang w:val="en-US"/>
         </w:rPr>
         <w:t>/&lt;</w:t>
       </w:r>
+      <w:proofErr w:type="spellStart"/>
       <w:r>
         <w:rPr>
           <w:sz w:val="40"/>
@@ -4754,6 +5086,7 @@
         <w:rPr>
           <w:sz w:val="40"/>
           <w:szCs w:val="40"/>
+          <w:lang w:val="en-US"/>
         </w:rPr>
         <w:t>:</w:t>
       </w:r>
@@ -4765,10 +5098,12 @@
         </w:rPr>
         <w:t>int</w:t>
       </w:r>
-      <w:r>
-        <w:rPr>
-          <w:sz w:val="40"/>
-          <w:szCs w:val="40"/>
+      <w:proofErr w:type="spellEnd"/>
+      <w:r>
+        <w:rPr>
+          <w:sz w:val="40"/>
+          <w:szCs w:val="40"/>
+          <w:lang w:val="en-US"/>
         </w:rPr>
         <w:t xml:space="preserve">&gt; - </w:t>
       </w:r>
@@ -4783,6 +5118,7 @@
         <w:rPr>
           <w:sz w:val="40"/>
           <w:szCs w:val="40"/>
+          <w:lang w:val="en-US"/>
         </w:rPr>
         <w:t xml:space="preserve"> </w:t>
       </w:r>
@@ -4797,6 +5133,7 @@
         <w:rPr>
           <w:sz w:val="40"/>
           <w:szCs w:val="40"/>
+          <w:lang w:val="en-US"/>
         </w:rPr>
         <w:t xml:space="preserve"> </w:t>
       </w:r>
@@ -4811,6 +5148,7 @@
         <w:rPr>
           <w:sz w:val="40"/>
           <w:szCs w:val="40"/>
+          <w:lang w:val="en-US"/>
         </w:rPr>
         <w:t xml:space="preserve"> (</w:t>
       </w:r>
@@ -4826,6 +5164,7 @@
         <w:rPr>
           <w:sz w:val="40"/>
           <w:szCs w:val="40"/>
+          <w:lang w:val="en-US"/>
         </w:rPr>
         <w:t>)</w:t>
       </w:r>
@@ -4873,6 +5212,21 @@
           <w:szCs w:val="40"/>
           <w:lang w:val="en-US"/>
         </w:rPr>
+        <w:t>business</w:t>
+      </w:r>
+      <w:r>
+        <w:rPr>
+          <w:sz w:val="40"/>
+          <w:szCs w:val="40"/>
+        </w:rPr>
+        <w:t>/</w:t>
+      </w:r>
+      <w:r>
+        <w:rPr>
+          <w:sz w:val="40"/>
+          <w:szCs w:val="40"/>
+          <w:lang w:val="en-US"/>
+        </w:rPr>
         <w:t>get</w:t>
       </w:r>
       <w:r>
@@ -4956,7 +5310,6 @@
           <w:bCs/>
           <w:sz w:val="40"/>
           <w:szCs w:val="40"/>
-          <w:lang w:val="en-US"/>
         </w:rPr>
       </w:pPr>
       <w:r>
@@ -4974,7 +5327,6 @@
           <w:bCs/>
           <w:sz w:val="40"/>
           <w:szCs w:val="40"/>
-          <w:lang w:val="en-US"/>
         </w:rPr>
         <w:t>:</w:t>
       </w:r>

</xml_diff>